<commit_message>
Update Design model(Zou Keming).docx
</commit_message>
<xml_diff>
--- a/03-Design model/Design model(Zou Keming).docx
+++ b/03-Design model/Design model(Zou Keming).docx
@@ -34,7 +34,25 @@
         <w:t>B</w:t>
       </w:r>
       <w:r>
-        <w:t xml:space="preserve">oth client and edge computing resource class implement a interface called connectable, the idea of designing this interface is that every computer in the Internet is regard equally as a node. But because the special character of client and server , we introduce the </w:t>
+        <w:t xml:space="preserve">oth client and edge computing resource class implement </w:t>
+      </w:r>
+      <w:proofErr w:type="spellStart"/>
+      <w:proofErr w:type="gramStart"/>
+      <w:r>
+        <w:t>a</w:t>
+      </w:r>
+      <w:proofErr w:type="spellEnd"/>
+      <w:proofErr w:type="gramEnd"/>
+      <w:r>
+        <w:t xml:space="preserve"> interface called connectable, the idea of designing this interface is that every computer in the Internet is regard equally as a node. But because the special character of client and </w:t>
+      </w:r>
+      <w:proofErr w:type="gramStart"/>
+      <w:r>
+        <w:t>server ,</w:t>
+      </w:r>
+      <w:proofErr w:type="gramEnd"/>
+      <w:r>
+        <w:t xml:space="preserve"> we introduce the </w:t>
       </w:r>
       <w:r>
         <w:rPr>
@@ -47,63 +65,27 @@
         <w:t xml:space="preserve"> to implement this relationship.</w:t>
       </w:r>
       <w:r>
-        <w:t xml:space="preserve"> Edge server has a method connect which will build a single way connection from edge server to target address. Client computer decorate this method by adding code to build a singe way connection from client computer to target address.</w:t>
+        <w:t xml:space="preserve"> Edge server has a method connect which will build a single way connection from edge server to target address. Client computer decorate this method by adding code to build a </w:t>
+      </w:r>
+      <w:proofErr w:type="spellStart"/>
+      <w:r>
+        <w:t>singe</w:t>
+      </w:r>
+      <w:proofErr w:type="spellEnd"/>
+      <w:r>
+        <w:t xml:space="preserve"> way connection from client computer to target address.</w:t>
       </w:r>
     </w:p>
     <w:p>
-      <w:pPr>
-        <w:widowControl/>
-      </w:pPr>
-      <w:r>
-        <w:rPr>
-          <w:rFonts w:hint="eastAsia"/>
-          <w:b/>
-          <w:bCs/>
-        </w:rPr>
-        <w:t>Use case - Change Server</w:t>
-      </w:r>
-    </w:p>
-    <w:p>
-      <w:pPr>
-        <w:widowControl/>
-      </w:pPr>
-      <w:r>
-        <w:rPr>
-          <w:rFonts w:hint="eastAsia"/>
-        </w:rPr>
-        <w:t>Server will keep a list of edge computing resource for the purpose of finding the most appropriate server when a change server request is received. We introduce</w:t>
-      </w:r>
-      <w:r>
-        <w:rPr>
-          <w:rFonts w:hint="eastAsia"/>
-          <w:b/>
-          <w:bCs/>
-        </w:rPr>
-        <w:t xml:space="preserve"> iterator model</w:t>
-      </w:r>
-      <w:r>
-        <w:rPr>
-          <w:rFonts w:hint="eastAsia"/>
-        </w:rPr>
-        <w:t xml:space="preserve"> to iterate the list in the server. The benefit of this model is that it allows accessing items sequentially without expose the internal structure of the list, which means that we can change the data structure of this list without influence other part of code.</w:t>
-      </w:r>
-    </w:p>
-    <w:p>
-      <w:pPr>
-        <w:widowControl/>
-        <w:rPr>
-          <w:rFonts w:hint="eastAsia"/>
-        </w:rPr>
-      </w:pPr>
       <w:r>
         <w:rPr>
           <w:noProof/>
         </w:rPr>
         <w:drawing>
-          <wp:inline distT="0" distB="0" distL="0" distR="0" wp14:anchorId="114284EA" wp14:editId="3FF1B423">
-            <wp:extent cx="3596952" cy="1226926"/>
-            <wp:effectExtent l="0" t="0" r="3810" b="0"/>
-            <wp:docPr id="2" name="图片 2"/>
+          <wp:inline distT="0" distB="0" distL="0" distR="0" wp14:anchorId="5F802E1F" wp14:editId="08A69123">
+            <wp:extent cx="5274310" cy="4033520"/>
+            <wp:effectExtent l="0" t="0" r="2540" b="5080"/>
+            <wp:docPr id="5" name="图片 5"/>
             <wp:cNvGraphicFramePr>
               <a:graphicFrameLocks xmlns:a="http://schemas.openxmlformats.org/drawingml/2006/main" noChangeAspect="1"/>
             </wp:cNvGraphicFramePr>
@@ -111,23 +93,36 @@
               <a:graphicData uri="http://schemas.openxmlformats.org/drawingml/2006/picture">
                 <pic:pic xmlns:pic="http://schemas.openxmlformats.org/drawingml/2006/picture">
                   <pic:nvPicPr>
-                    <pic:cNvPr id="1" name=""/>
-                    <pic:cNvPicPr/>
+                    <pic:cNvPr id="0" name="Picture 1"/>
+                    <pic:cNvPicPr>
+                      <a:picLocks noChangeAspect="1" noChangeArrowheads="1"/>
+                    </pic:cNvPicPr>
                   </pic:nvPicPr>
                   <pic:blipFill>
-                    <a:blip r:embed="rId6"/>
+                    <a:blip r:embed="rId6">
+                      <a:extLst>
+                        <a:ext uri="{28A0092B-C50C-407E-A947-70E740481C1C}">
+                          <a14:useLocalDpi xmlns:a14="http://schemas.microsoft.com/office/drawing/2010/main" val="0"/>
+                        </a:ext>
+                      </a:extLst>
+                    </a:blip>
+                    <a:srcRect/>
                     <a:stretch>
                       <a:fillRect/>
                     </a:stretch>
                   </pic:blipFill>
-                  <pic:spPr>
+                  <pic:spPr bwMode="auto">
                     <a:xfrm>
                       <a:off x="0" y="0"/>
-                      <a:ext cx="3596952" cy="1226926"/>
+                      <a:ext cx="5274310" cy="4033520"/>
                     </a:xfrm>
                     <a:prstGeom prst="rect">
                       <a:avLst/>
                     </a:prstGeom>
+                    <a:noFill/>
+                    <a:ln>
+                      <a:noFill/>
+                    </a:ln>
                   </pic:spPr>
                 </pic:pic>
               </a:graphicData>
@@ -137,15 +132,66 @@
       </w:r>
     </w:p>
     <w:p>
+      <w:pPr>
+        <w:widowControl/>
+        <w:jc w:val="left"/>
+      </w:pPr>
+      <w:r>
+        <w:br w:type="page"/>
+      </w:r>
+    </w:p>
+    <w:p/>
+    <w:p>
+      <w:pPr>
+        <w:widowControl/>
+      </w:pPr>
+      <w:r>
+        <w:rPr>
+          <w:rFonts w:hint="eastAsia"/>
+          <w:b/>
+          <w:bCs/>
+        </w:rPr>
+        <w:t>Use case - Change Server</w:t>
+      </w:r>
+    </w:p>
+    <w:p>
+      <w:pPr>
+        <w:widowControl/>
+        <w:rPr>
+          <w:rFonts w:hint="eastAsia"/>
+        </w:rPr>
+      </w:pPr>
+      <w:r>
+        <w:rPr>
+          <w:rFonts w:hint="eastAsia"/>
+        </w:rPr>
+        <w:t>Server will keep a list of edge computing resource for the purpose of finding the most appropriate server when a change server request is received. We introduce</w:t>
+      </w:r>
+      <w:r>
+        <w:rPr>
+          <w:rFonts w:hint="eastAsia"/>
+          <w:b/>
+          <w:bCs/>
+        </w:rPr>
+        <w:t xml:space="preserve"> iterator model</w:t>
+      </w:r>
+      <w:r>
+        <w:rPr>
+          <w:rFonts w:hint="eastAsia"/>
+        </w:rPr>
+        <w:t xml:space="preserve"> to iterate the list in the server. The benefit of this model is that it allows accessing items sequentially without expose the internal structure of the list, which means that we can change the data structure of this list without influence other part of code.</w:t>
+      </w:r>
+    </w:p>
+    <w:p>
       <w:r>
         <w:rPr>
           <w:noProof/>
         </w:rPr>
         <w:drawing>
-          <wp:inline distT="0" distB="0" distL="0" distR="0" wp14:anchorId="163C6BF8" wp14:editId="2706B707">
-            <wp:extent cx="3833192" cy="2149026"/>
-            <wp:effectExtent l="0" t="0" r="0" b="3810"/>
-            <wp:docPr id="1" name="图片 1"/>
+          <wp:inline distT="0" distB="0" distL="0" distR="0" wp14:anchorId="325EF2B4" wp14:editId="5E973555">
+            <wp:extent cx="5274310" cy="7367905"/>
+            <wp:effectExtent l="0" t="0" r="2540" b="4445"/>
+            <wp:docPr id="6" name="图片 6"/>
             <wp:cNvGraphicFramePr>
               <a:graphicFrameLocks xmlns:a="http://schemas.openxmlformats.org/drawingml/2006/main" noChangeAspect="1"/>
             </wp:cNvGraphicFramePr>
@@ -153,113 +199,36 @@
               <a:graphicData uri="http://schemas.openxmlformats.org/drawingml/2006/picture">
                 <pic:pic xmlns:pic="http://schemas.openxmlformats.org/drawingml/2006/picture">
                   <pic:nvPicPr>
-                    <pic:cNvPr id="1" name=""/>
-                    <pic:cNvPicPr/>
+                    <pic:cNvPr id="0" name="Picture 2"/>
+                    <pic:cNvPicPr>
+                      <a:picLocks noChangeAspect="1" noChangeArrowheads="1"/>
+                    </pic:cNvPicPr>
                   </pic:nvPicPr>
                   <pic:blipFill>
-                    <a:blip r:embed="rId7"/>
+                    <a:blip r:embed="rId7">
+                      <a:extLst>
+                        <a:ext uri="{28A0092B-C50C-407E-A947-70E740481C1C}">
+                          <a14:useLocalDpi xmlns:a14="http://schemas.microsoft.com/office/drawing/2010/main" val="0"/>
+                        </a:ext>
+                      </a:extLst>
+                    </a:blip>
+                    <a:srcRect/>
                     <a:stretch>
                       <a:fillRect/>
                     </a:stretch>
                   </pic:blipFill>
-                  <pic:spPr>
+                  <pic:spPr bwMode="auto">
                     <a:xfrm>
                       <a:off x="0" y="0"/>
-                      <a:ext cx="3833192" cy="2149026"/>
+                      <a:ext cx="5274310" cy="7367905"/>
                     </a:xfrm>
                     <a:prstGeom prst="rect">
                       <a:avLst/>
                     </a:prstGeom>
-                  </pic:spPr>
-                </pic:pic>
-              </a:graphicData>
-            </a:graphic>
-          </wp:inline>
-        </w:drawing>
-      </w:r>
-    </w:p>
-    <w:p>
-      <w:r>
-        <w:rPr>
-          <w:noProof/>
-        </w:rPr>
-        <w:lastRenderedPageBreak/>
-        <w:drawing>
-          <wp:inline distT="0" distB="0" distL="0" distR="0" wp14:anchorId="736C6EBC" wp14:editId="266145B6">
-            <wp:extent cx="5274310" cy="4207510"/>
-            <wp:effectExtent l="0" t="0" r="2540" b="2540"/>
-            <wp:docPr id="3" name="图片 3"/>
-            <wp:cNvGraphicFramePr>
-              <a:graphicFrameLocks xmlns:a="http://schemas.openxmlformats.org/drawingml/2006/main" noChangeAspect="1"/>
-            </wp:cNvGraphicFramePr>
-            <a:graphic xmlns:a="http://schemas.openxmlformats.org/drawingml/2006/main">
-              <a:graphicData uri="http://schemas.openxmlformats.org/drawingml/2006/picture">
-                <pic:pic xmlns:pic="http://schemas.openxmlformats.org/drawingml/2006/picture">
-                  <pic:nvPicPr>
-                    <pic:cNvPr id="1" name=""/>
-                    <pic:cNvPicPr/>
-                  </pic:nvPicPr>
-                  <pic:blipFill>
-                    <a:blip r:embed="rId8"/>
-                    <a:stretch>
-                      <a:fillRect/>
-                    </a:stretch>
-                  </pic:blipFill>
-                  <pic:spPr>
-                    <a:xfrm>
-                      <a:off x="0" y="0"/>
-                      <a:ext cx="5274310" cy="4207510"/>
-                    </a:xfrm>
-                    <a:prstGeom prst="rect">
-                      <a:avLst/>
-                    </a:prstGeom>
-                  </pic:spPr>
-                </pic:pic>
-              </a:graphicData>
-            </a:graphic>
-          </wp:inline>
-        </w:drawing>
-      </w:r>
-    </w:p>
-    <w:p>
-      <w:pPr>
-        <w:rPr>
-          <w:rFonts w:hint="eastAsia"/>
-        </w:rPr>
-      </w:pPr>
-      <w:r>
-        <w:rPr>
-          <w:noProof/>
-        </w:rPr>
-        <w:drawing>
-          <wp:inline distT="0" distB="0" distL="0" distR="0" wp14:anchorId="1091C1B1" wp14:editId="42C04B50">
-            <wp:extent cx="4549534" cy="2476715"/>
-            <wp:effectExtent l="0" t="0" r="3810" b="0"/>
-            <wp:docPr id="4" name="图片 4"/>
-            <wp:cNvGraphicFramePr>
-              <a:graphicFrameLocks xmlns:a="http://schemas.openxmlformats.org/drawingml/2006/main" noChangeAspect="1"/>
-            </wp:cNvGraphicFramePr>
-            <a:graphic xmlns:a="http://schemas.openxmlformats.org/drawingml/2006/main">
-              <a:graphicData uri="http://schemas.openxmlformats.org/drawingml/2006/picture">
-                <pic:pic xmlns:pic="http://schemas.openxmlformats.org/drawingml/2006/picture">
-                  <pic:nvPicPr>
-                    <pic:cNvPr id="1" name=""/>
-                    <pic:cNvPicPr/>
-                  </pic:nvPicPr>
-                  <pic:blipFill>
-                    <a:blip r:embed="rId9"/>
-                    <a:stretch>
-                      <a:fillRect/>
-                    </a:stretch>
-                  </pic:blipFill>
-                  <pic:spPr>
-                    <a:xfrm>
-                      <a:off x="0" y="0"/>
-                      <a:ext cx="4549534" cy="2476715"/>
-                    </a:xfrm>
-                    <a:prstGeom prst="rect">
-                      <a:avLst/>
-                    </a:prstGeom>
+                    <a:noFill/>
+                    <a:ln>
+                      <a:noFill/>
+                    </a:ln>
                   </pic:spPr>
                 </pic:pic>
               </a:graphicData>

</xml_diff>